<commit_message>
encode with Huffman code
</commit_message>
<xml_diff>
--- a/数据结构和算法资料/学数据结构和算法的9大工具.docx
+++ b/数据结构和算法资料/学数据结构和算法的9大工具.docx
@@ -1,6 +1,6 @@
 
 <file path=word/document.xml><?xml version="1.0" encoding="utf-8"?>
-<w:document xmlns:wpc="http://schemas.microsoft.com/office/word/2010/wordprocessingCanvas" xmlns:mc="http://schemas.openxmlformats.org/markup-compatibility/2006" xmlns:o="urn:schemas-microsoft-com:office:office" xmlns:r="http://schemas.openxmlformats.org/officeDocument/2006/relationships" xmlns:m="http://schemas.openxmlformats.org/officeDocument/2006/math" xmlns:v="urn:schemas-microsoft-com:vml" xmlns:wp14="http://schemas.microsoft.com/office/word/2010/wordprocessingDrawing" xmlns:wp="http://schemas.openxmlformats.org/drawingml/2006/wordprocessingDrawing" xmlns:w10="urn:schemas-microsoft-com:office:word" xmlns:w="http://schemas.openxmlformats.org/wordprocessingml/2006/main" xmlns:w14="http://schemas.microsoft.com/office/word/2010/wordml" xmlns:wpg="http://schemas.microsoft.com/office/word/2010/wordprocessingGroup" xmlns:wpi="http://schemas.microsoft.com/office/word/2010/wordprocessingInk" xmlns:wne="http://schemas.microsoft.com/office/word/2006/wordml" xmlns:wps="http://schemas.microsoft.com/office/word/2010/wordprocessingShape" mc:Ignorable="w14 wp14">
+<w:document xmlns:wpc="http://schemas.microsoft.com/office/word/2010/wordprocessingCanvas" xmlns:cx="http://schemas.microsoft.com/office/drawing/2014/chartex" xmlns:cx1="http://schemas.microsoft.com/office/drawing/2015/9/8/chartex" xmlns:cx2="http://schemas.microsoft.com/office/drawing/2015/10/21/chartex" xmlns:cx3="http://schemas.microsoft.com/office/drawing/2016/5/9/chartex" xmlns:cx4="http://schemas.microsoft.com/office/drawing/2016/5/10/chartex" xmlns:cx5="http://schemas.microsoft.com/office/drawing/2016/5/11/chartex" xmlns:cx6="http://schemas.microsoft.com/office/drawing/2016/5/12/chartex" xmlns:cx7="http://schemas.microsoft.com/office/drawing/2016/5/13/chartex" xmlns:cx8="http://schemas.microsoft.com/office/drawing/2016/5/14/chartex" xmlns:mc="http://schemas.openxmlformats.org/markup-compatibility/2006" xmlns:aink="http://schemas.microsoft.com/office/drawing/2016/ink" xmlns:am3d="http://schemas.microsoft.com/office/drawing/2017/model3d" xmlns:o="urn:schemas-microsoft-com:office:office" xmlns:oel="http://schemas.microsoft.com/office/2019/extlst" xmlns:r="http://schemas.openxmlformats.org/officeDocument/2006/relationships" xmlns:m="http://schemas.openxmlformats.org/officeDocument/2006/math" xmlns:v="urn:schemas-microsoft-com:vml" xmlns:wp14="http://schemas.microsoft.com/office/word/2010/wordprocessingDrawing" xmlns:wp="http://schemas.openxmlformats.org/drawingml/2006/wordprocessingDrawing" xmlns:w10="urn:schemas-microsoft-com:office:word" xmlns:w="http://schemas.openxmlformats.org/wordprocessingml/2006/main" xmlns:w14="http://schemas.microsoft.com/office/word/2010/wordml" xmlns:w15="http://schemas.microsoft.com/office/word/2012/wordml" xmlns:w16cex="http://schemas.microsoft.com/office/word/2018/wordml/cex" xmlns:w16cid="http://schemas.microsoft.com/office/word/2016/wordml/cid" xmlns:w16="http://schemas.microsoft.com/office/word/2018/wordml" xmlns:w16sdtdh="http://schemas.microsoft.com/office/word/2020/wordml/sdtdatahash" xmlns:w16se="http://schemas.microsoft.com/office/word/2015/wordml/symex" xmlns:wpg="http://schemas.microsoft.com/office/word/2010/wordprocessingGroup" xmlns:wpi="http://schemas.microsoft.com/office/word/2010/wordprocessingInk" xmlns:wne="http://schemas.microsoft.com/office/word/2006/wordml" xmlns:wps="http://schemas.microsoft.com/office/word/2010/wordprocessingShape" mc:Ignorable="w14 w15 w16se w16cid w16 w16cex w16sdtdh wp14">
   <w:body>
     <w:p>
       <w:pPr>
@@ -11,16 +11,7 @@
         </w:rPr>
       </w:pPr>
       <w:r>
-        <w:t>羊哥当时自学数据结构和算法的</w:t>
-      </w:r>
-      <w:r>
-        <w:t>9</w:t>
-      </w:r>
-      <w:r>
-        <w:t>大工具，昨晚七夕连夜肝出来了！</w:t>
-      </w:r>
-      <w:r>
-        <w:t xml:space="preserve"> </w:t>
+        <w:t xml:space="preserve">羊哥当时自学数据结构和算法的9大工具，昨晚七夕连夜肝出来了！ </w:t>
       </w:r>
     </w:p>
     <w:p>
@@ -28,22 +19,14 @@
         <w:widowControl/>
         <w:jc w:val="left"/>
       </w:pPr>
-      <w:hyperlink r:id="rId7" w:anchor="rid=34?from=articleDetail" w:tgtFrame="https://www.bilibili.com/read/_blank" w:history="1">
+      <w:hyperlink r:id="rId6" w:anchor="rid=34?from=articleDetail" w:tgtFrame="https://www.bilibili.com/read/_blank" w:history="1">
         <w:r>
           <w:rPr>
             <w:rStyle w:val="a5"/>
             <w:rFonts w:ascii="宋体" w:eastAsia="宋体" w:hAnsi="宋体" w:cs="宋体"/>
             <w:sz w:val="24"/>
           </w:rPr>
-          <w:t>学习</w:t>
-        </w:r>
-        <w:r>
-          <w:rPr>
-            <w:rStyle w:val="a5"/>
-            <w:rFonts w:ascii="宋体" w:eastAsia="宋体" w:hAnsi="宋体" w:cs="宋体"/>
-            <w:sz w:val="24"/>
-          </w:rPr>
-          <w:t xml:space="preserve"> </w:t>
+          <w:t xml:space="preserve">学习 </w:t>
         </w:r>
       </w:hyperlink>
       <w:r>
@@ -53,8 +36,14 @@
           <w:sz w:val="24"/>
           <w:lang w:bidi="ar"/>
         </w:rPr>
-        <w:t>2021-08-15 13:242.5</w:t>
-      </w:r>
+        <w:t>2021-08-15 13:242.5万阅读 · 1384喜欢 · 62评论</w:t>
+      </w:r>
+    </w:p>
+    <w:p>
+      <w:pPr>
+        <w:widowControl/>
+        <w:jc w:val="left"/>
+      </w:pPr>
       <w:r>
         <w:rPr>
           <w:rFonts w:ascii="宋体" w:eastAsia="宋体" w:hAnsi="宋体" w:cs="宋体"/>
@@ -62,7 +51,7 @@
           <w:sz w:val="24"/>
           <w:lang w:bidi="ar"/>
         </w:rPr>
-        <w:t>万阅读</w:t>
+        <w:fldChar w:fldCharType="begin"/>
       </w:r>
       <w:r>
         <w:rPr>
@@ -71,7 +60,7 @@
           <w:sz w:val="24"/>
           <w:lang w:bidi="ar"/>
         </w:rPr>
-        <w:t xml:space="preserve"> · 1384</w:t>
+        <w:instrText xml:space="preserve"> HYPERLINK "https://space.bilibili.com/384068749" \t "https://www.bilibili.com/read/_blank" </w:instrText>
       </w:r>
       <w:r>
         <w:rPr>
@@ -80,7 +69,6 @@
           <w:sz w:val="24"/>
           <w:lang w:bidi="ar"/>
         </w:rPr>
-        <w:t>喜欢</w:t>
       </w:r>
       <w:r>
         <w:rPr>
@@ -89,57 +77,6 @@
           <w:sz w:val="24"/>
           <w:lang w:bidi="ar"/>
         </w:rPr>
-        <w:t xml:space="preserve"> · 62</w:t>
-      </w:r>
-      <w:r>
-        <w:rPr>
-          <w:rFonts w:ascii="宋体" w:eastAsia="宋体" w:hAnsi="宋体" w:cs="宋体"/>
-          <w:kern w:val="0"/>
-          <w:sz w:val="24"/>
-          <w:lang w:bidi="ar"/>
-        </w:rPr>
-        <w:t>评论</w:t>
-      </w:r>
-    </w:p>
-    <w:p>
-      <w:pPr>
-        <w:widowControl/>
-        <w:jc w:val="left"/>
-      </w:pPr>
-      <w:r>
-        <w:rPr>
-          <w:rFonts w:ascii="宋体" w:eastAsia="宋体" w:hAnsi="宋体" w:cs="宋体"/>
-          <w:kern w:val="0"/>
-          <w:sz w:val="24"/>
-          <w:lang w:bidi="ar"/>
-        </w:rPr>
-        <w:fldChar w:fldCharType="begin"/>
-      </w:r>
-      <w:r>
-        <w:rPr>
-          <w:rFonts w:ascii="宋体" w:eastAsia="宋体" w:hAnsi="宋体" w:cs="宋体"/>
-          <w:kern w:val="0"/>
-          <w:sz w:val="24"/>
-          <w:lang w:bidi="ar"/>
-        </w:rPr>
-        <w:instrText xml:space="preserve"> HYPERLINK "https://space.bilibili.com/384068749"</w:instrText>
-      </w:r>
-      <w:r>
-        <w:rPr>
-          <w:rFonts w:ascii="宋体" w:eastAsia="宋体" w:hAnsi="宋体" w:cs="宋体"/>
-          <w:kern w:val="0"/>
-          <w:sz w:val="24"/>
-          <w:lang w:bidi="ar"/>
-        </w:rPr>
-        <w:instrText xml:space="preserve"> \t "https://www.bilibili.com/read/_blank" </w:instrText>
-      </w:r>
-      <w:r>
-        <w:rPr>
-          <w:rFonts w:ascii="宋体" w:eastAsia="宋体" w:hAnsi="宋体" w:cs="宋体"/>
-          <w:kern w:val="0"/>
-          <w:sz w:val="24"/>
-          <w:lang w:bidi="ar"/>
-        </w:rPr>
         <w:fldChar w:fldCharType="separate"/>
       </w:r>
     </w:p>
@@ -156,7 +93,7 @@
           <w:sz w:val="24"/>
         </w:rPr>
         <w:drawing>
-          <wp:inline distT="0" distB="0" distL="114300" distR="114300">
+          <wp:inline distT="0" distB="0" distL="114300" distR="114300" wp14:anchorId="61F62A74" wp14:editId="3BC783AD">
             <wp:extent cx="304800" cy="304800"/>
             <wp:effectExtent l="0" t="0" r="0" b="0"/>
             <wp:docPr id="31" name="图片 1" descr="IMG_256"/>
@@ -173,7 +110,7 @@
                     </pic:cNvPicPr>
                   </pic:nvPicPr>
                   <pic:blipFill>
-                    <a:blip r:embed="rId8"/>
+                    <a:blip r:embed="rId7"/>
                     <a:stretch>
                       <a:fillRect/>
                     </a:stretch>
@@ -218,7 +155,8 @@
         <w:widowControl/>
         <w:jc w:val="left"/>
       </w:pPr>
-      <w:hyperlink r:id="rId9" w:tgtFrame="https://www.bilibili.com/read/_blank" w:history="1">
+      <w:hyperlink r:id="rId8" w:tgtFrame="https://www.bilibili.com/read/_blank" w:history="1">
+        <w:proofErr w:type="spellStart"/>
         <w:r>
           <w:rPr>
             <w:rStyle w:val="a5"/>
@@ -227,6 +165,7 @@
           </w:rPr>
           <w:t>CodeSheep</w:t>
         </w:r>
+        <w:proofErr w:type="spellEnd"/>
       </w:hyperlink>
     </w:p>
     <w:p>
@@ -241,8 +180,14 @@
           <w:sz w:val="24"/>
           <w:lang w:bidi="ar"/>
         </w:rPr>
-        <w:t>粉丝：</w:t>
-      </w:r>
+        <w:t>粉丝：63.9万文章：54</w:t>
+      </w:r>
+    </w:p>
+    <w:p>
+      <w:pPr>
+        <w:widowControl/>
+        <w:jc w:val="left"/>
+      </w:pPr>
       <w:r>
         <w:rPr>
           <w:rFonts w:ascii="宋体" w:eastAsia="宋体" w:hAnsi="宋体" w:cs="宋体"/>
@@ -250,8 +195,131 @@
           <w:sz w:val="24"/>
           <w:lang w:bidi="ar"/>
         </w:rPr>
-        <w:t>63.9</w:t>
-      </w:r>
+        <w:t>已关注</w:t>
+      </w:r>
+    </w:p>
+    <w:p>
+      <w:pPr>
+        <w:pStyle w:val="a3"/>
+        <w:widowControl/>
+      </w:pPr>
+      <w:r>
+        <w:t>小伙伴们，周末快乐！</w:t>
+      </w:r>
+    </w:p>
+    <w:p>
+      <w:pPr>
+        <w:pStyle w:val="a3"/>
+        <w:widowControl/>
+      </w:pPr>
+      <w:r>
+        <w:t>大家都知道，数据结构和算法一直是学习编程和求职路上的一个大的拦路虎，而且不管是大厂还是小厂，在笔试和面试时都是在重点考察数据结构</w:t>
+      </w:r>
+      <w:r>
+        <w:t>+</w:t>
+      </w:r>
+      <w:r>
+        <w:t>算法题。</w:t>
+      </w:r>
+    </w:p>
+    <w:p>
+      <w:pPr>
+        <w:pStyle w:val="a3"/>
+        <w:widowControl/>
+      </w:pPr>
+      <w:r>
+        <w:t>应大家的要求，这篇文章就把自己当时在学习数据结构和算法路上私藏的一些比较好用的工具网站和资源做一波梳理和总结。为了写这篇，昨天七夕晚上肝到了凌晨</w:t>
+      </w:r>
+      <w:r>
+        <w:t>1</w:t>
+      </w:r>
+      <w:r>
+        <w:t>点半，相信看完一定会有你喜欢的！</w:t>
+      </w:r>
+    </w:p>
+    <w:p>
+      <w:pPr>
+        <w:pStyle w:val="a3"/>
+        <w:widowControl/>
+      </w:pPr>
+      <w:r>
+        <w:t>话不多说，上菜！</w:t>
+      </w:r>
+    </w:p>
+    <w:p>
+      <w:pPr>
+        <w:pStyle w:val="1"/>
+        <w:widowControl/>
+        <w:rPr>
+          <w:rFonts w:hint="default"/>
+        </w:rPr>
+      </w:pPr>
+      <w:r>
+        <w:t>Data Structure Visualization</w:t>
+      </w:r>
+    </w:p>
+    <w:p>
+      <w:pPr>
+        <w:pStyle w:val="a3"/>
+        <w:widowControl/>
+      </w:pPr>
+      <w:r>
+        <w:t>我们都知道数据结构和算法一个比较难以掌握的原因就是很难形象地在脑海中形成一个结构化的画面，尤其是当一些结构和算法比较复杂时，对人的想象能力有一定要求。</w:t>
+      </w:r>
+    </w:p>
+    <w:p>
+      <w:pPr>
+        <w:pStyle w:val="a3"/>
+        <w:widowControl/>
+      </w:pPr>
+      <w:r>
+        <w:t>Data Structure Visualization</w:t>
+      </w:r>
+      <w:r>
+        <w:t>这个网站则提供了一种将数据结构和算法进行可视化的功能，并开发了交互式的动画展示，便于理解和掌握数据结构</w:t>
+      </w:r>
+      <w:r>
+        <w:t>+</w:t>
+      </w:r>
+      <w:r>
+        <w:t>算法。</w:t>
+      </w:r>
+    </w:p>
+    <w:p>
+      <w:pPr>
+        <w:widowControl/>
+        <w:jc w:val="left"/>
+      </w:pPr>
+    </w:p>
+    <w:p>
+      <w:pPr>
+        <w:pStyle w:val="a3"/>
+        <w:widowControl/>
+      </w:pPr>
+      <w:r>
+        <w:t>目前该网站已经把包括像列表、堆、栈、队列、树、哈希表、图、查找、排序、递归、动态规划等一系列主要的数据结构和算法都进行了可视化展示，非常便于初学者理解和掌握。</w:t>
+      </w:r>
+    </w:p>
+    <w:p>
+      <w:pPr>
+        <w:pStyle w:val="a3"/>
+        <w:widowControl/>
+      </w:pPr>
+      <w:r>
+        <w:t>我们以排序算法里的「堆排序为例」，这个网站可以给出完整的可视化过程，可以说非常</w:t>
+      </w:r>
+      <w:r>
+        <w:t>nice</w:t>
+      </w:r>
+      <w:r>
+        <w:t>了！</w:t>
+      </w:r>
+    </w:p>
+    <w:p>
+      <w:pPr>
+        <w:widowControl/>
+        <w:jc w:val="left"/>
+      </w:pPr>
       <w:r>
         <w:rPr>
           <w:rFonts w:ascii="宋体" w:eastAsia="宋体" w:hAnsi="宋体" w:cs="宋体"/>
@@ -259,168 +327,6 @@
           <w:sz w:val="24"/>
           <w:lang w:bidi="ar"/>
         </w:rPr>
-        <w:t>万文章：</w:t>
-      </w:r>
-      <w:r>
-        <w:rPr>
-          <w:rFonts w:ascii="宋体" w:eastAsia="宋体" w:hAnsi="宋体" w:cs="宋体"/>
-          <w:kern w:val="0"/>
-          <w:sz w:val="24"/>
-          <w:lang w:bidi="ar"/>
-        </w:rPr>
-        <w:t>54</w:t>
-      </w:r>
-    </w:p>
-    <w:p>
-      <w:pPr>
-        <w:widowControl/>
-        <w:jc w:val="left"/>
-      </w:pPr>
-      <w:r>
-        <w:rPr>
-          <w:rFonts w:ascii="宋体" w:eastAsia="宋体" w:hAnsi="宋体" w:cs="宋体"/>
-          <w:kern w:val="0"/>
-          <w:sz w:val="24"/>
-          <w:lang w:bidi="ar"/>
-        </w:rPr>
-        <w:t>已关注</w:t>
-      </w:r>
-    </w:p>
-    <w:p>
-      <w:pPr>
-        <w:pStyle w:val="a3"/>
-        <w:widowControl/>
-      </w:pPr>
-      <w:r>
-        <w:t>小伙伴们，周末快乐！</w:t>
-      </w:r>
-    </w:p>
-    <w:p>
-      <w:pPr>
-        <w:pStyle w:val="a3"/>
-        <w:widowControl/>
-      </w:pPr>
-      <w:r>
-        <w:t>大家都知道，数据结构和算法一直是学习编程和求职路上的一个大的拦路虎，而且不管是大厂还是小厂，在笔试和面试时都是在重点考察数据结构</w:t>
-      </w:r>
-      <w:r>
-        <w:t>+</w:t>
-      </w:r>
-      <w:r>
-        <w:t>算法题。</w:t>
-      </w:r>
-    </w:p>
-    <w:p>
-      <w:pPr>
-        <w:pStyle w:val="a3"/>
-        <w:widowControl/>
-      </w:pPr>
-      <w:r>
-        <w:t>应大</w:t>
-      </w:r>
-      <w:r>
-        <w:t>家的要求，这篇文章就把自己当时在学习数据结构和算法路上私藏的一些比较好用的工具网站和资源做一波梳理和总结。为了写这篇，昨天七夕晚上肝到了凌晨</w:t>
-      </w:r>
-      <w:r>
-        <w:t>1</w:t>
-      </w:r>
-      <w:r>
-        <w:t>点半，相信看完一定会有你喜欢的！</w:t>
-      </w:r>
-    </w:p>
-    <w:p>
-      <w:pPr>
-        <w:pStyle w:val="a3"/>
-        <w:widowControl/>
-      </w:pPr>
-      <w:r>
-        <w:t>话不多说，上菜！</w:t>
-      </w:r>
-    </w:p>
-    <w:p>
-      <w:pPr>
-        <w:pStyle w:val="1"/>
-        <w:widowControl/>
-        <w:rPr>
-          <w:rFonts w:hint="default"/>
-        </w:rPr>
-      </w:pPr>
-      <w:r>
-        <w:t>Data Structure Visualization</w:t>
-      </w:r>
-    </w:p>
-    <w:p>
-      <w:pPr>
-        <w:pStyle w:val="a3"/>
-        <w:widowControl/>
-      </w:pPr>
-      <w:r>
-        <w:t>我们都知道数据结构和算法一个比较难以掌握的原因就是很难形象地在脑海中形成一个结构化的画面，尤其是当一些结构和算法比较复杂时，对人的想象能力有一定要求。</w:t>
-      </w:r>
-    </w:p>
-    <w:p>
-      <w:pPr>
-        <w:pStyle w:val="a3"/>
-        <w:widowControl/>
-      </w:pPr>
-      <w:r>
-        <w:t>Data Structure Visualization</w:t>
-      </w:r>
-      <w:r>
-        <w:t>这个网站则提供了一种将数据结构和算法进行可视化</w:t>
-      </w:r>
-      <w:r>
-        <w:t>的功能，并开发了交互式的动画展示，便于理解和掌握数据结构</w:t>
-      </w:r>
-      <w:r>
-        <w:t>+</w:t>
-      </w:r>
-      <w:r>
-        <w:t>算法。</w:t>
-      </w:r>
-    </w:p>
-    <w:p>
-      <w:pPr>
-        <w:widowControl/>
-        <w:jc w:val="left"/>
-      </w:pPr>
-    </w:p>
-    <w:p>
-      <w:pPr>
-        <w:pStyle w:val="a3"/>
-        <w:widowControl/>
-      </w:pPr>
-      <w:r>
-        <w:t>目前该网站已经把包括像列表、堆、栈、队列、树、哈希表、图、查找、排序、递归、动态规划等一系列主要的数据结构和算法都进行了可视化展示，非常便于初学者理解和掌握。</w:t>
-      </w:r>
-    </w:p>
-    <w:p>
-      <w:pPr>
-        <w:pStyle w:val="a3"/>
-        <w:widowControl/>
-      </w:pPr>
-      <w:r>
-        <w:t>我们以排序算法里的「堆排序为例」，这个网站可以给出完整的可视化过程，可以说非常</w:t>
-      </w:r>
-      <w:r>
-        <w:t>nice</w:t>
-      </w:r>
-      <w:r>
-        <w:t>了！</w:t>
-      </w:r>
-    </w:p>
-    <w:p>
-      <w:pPr>
-        <w:widowControl/>
-        <w:jc w:val="left"/>
-      </w:pPr>
-      <w:r>
-        <w:rPr>
-          <w:rFonts w:ascii="宋体" w:eastAsia="宋体" w:hAnsi="宋体" w:cs="宋体"/>
-          <w:kern w:val="0"/>
-          <w:sz w:val="24"/>
-          <w:lang w:bidi="ar"/>
-        </w:rPr>
         <w:t xml:space="preserve">GIF </w:t>
       </w:r>
     </w:p>
@@ -459,7 +365,7 @@
           <w:sz w:val="24"/>
         </w:rPr>
         <w:drawing>
-          <wp:inline distT="0" distB="0" distL="114300" distR="114300" wp14:anchorId="792AC885" wp14:editId="795B8E20">
+          <wp:inline distT="0" distB="0" distL="114300" distR="114300" wp14:anchorId="70134E06" wp14:editId="2FA535A4">
             <wp:extent cx="304800" cy="304800"/>
             <wp:effectExtent l="0" t="0" r="0" b="0"/>
             <wp:docPr id="26" name="图片 6" descr="IMG_261"/>
@@ -476,7 +382,7 @@
                     </pic:cNvPicPr>
                   </pic:nvPicPr>
                   <pic:blipFill>
-                    <a:blip r:embed="rId8"/>
+                    <a:blip r:embed="rId7"/>
                     <a:stretch>
                       <a:fillRect/>
                     </a:stretch>
@@ -519,10 +425,7 @@
         <w:widowControl/>
       </w:pPr>
       <w:r>
-        <w:t>提到数据结构和算法的学习，一个绕不过去的问</w:t>
-      </w:r>
-      <w:r>
-        <w:t>题那就是算法复杂度，包括时间复杂度分析和空间复杂度分析。</w:t>
+        <w:t>提到数据结构和算法的学习，一个绕不过去的问题那就是算法复杂度，包括时间复杂度分析和空间复杂度分析。</w:t>
       </w:r>
     </w:p>
     <w:p>
@@ -546,7 +449,15 @@
         <w:t>，而快速排序的平均时间复杂度则是</w:t>
       </w:r>
       <w:r>
-        <w:t>O(nlog(n))</w:t>
+        <w:t>O(</w:t>
+      </w:r>
+      <w:proofErr w:type="spellStart"/>
+      <w:r>
+        <w:t>nlog</w:t>
+      </w:r>
+      <w:proofErr w:type="spellEnd"/>
+      <w:r>
+        <w:t>(n))</w:t>
       </w:r>
       <w:r>
         <w:t>。</w:t>
@@ -611,21 +522,22 @@
           <w:rFonts w:hint="default"/>
         </w:rPr>
       </w:pPr>
+      <w:proofErr w:type="spellStart"/>
       <w:r>
         <w:t>VisuAlgo</w:t>
       </w:r>
-    </w:p>
-    <w:p>
-      <w:pPr>
-        <w:pStyle w:val="a3"/>
-        <w:widowControl/>
-        <w:rPr>
-          <w:rFonts w:hint="eastAsia"/>
-        </w:rPr>
-      </w:pPr>
+      <w:proofErr w:type="spellEnd"/>
+    </w:p>
+    <w:p>
+      <w:pPr>
+        <w:pStyle w:val="a3"/>
+        <w:widowControl/>
+      </w:pPr>
+      <w:proofErr w:type="spellStart"/>
       <w:r>
         <w:t>VisuAlgo</w:t>
       </w:r>
+      <w:proofErr w:type="spellEnd"/>
       <w:r>
         <w:t>这个网站也提供将常见数据结构和算法进行动态可视化的功能，并且支持中文。</w:t>
       </w:r>
@@ -635,9 +547,11 @@
         <w:pStyle w:val="a3"/>
         <w:widowControl/>
       </w:pPr>
+      <w:proofErr w:type="spellStart"/>
       <w:r>
         <w:t>VisuAlgo</w:t>
       </w:r>
+      <w:proofErr w:type="spellEnd"/>
       <w:r>
         <w:t>一个比较不错的功能是除了可以动态演示算法之外，还可以按步骤进行动画演示甚至是交互，并且包含了每个步骤的解释，的确有点酷炫了。</w:t>
       </w:r>
@@ -685,7 +599,7 @@
           <w:sz w:val="24"/>
         </w:rPr>
         <w:drawing>
-          <wp:inline distT="0" distB="0" distL="114300" distR="114300" wp14:anchorId="0D314339" wp14:editId="35ECA7FE">
+          <wp:inline distT="0" distB="0" distL="114300" distR="114300" wp14:anchorId="700798FC" wp14:editId="6E84F587">
             <wp:extent cx="304800" cy="304800"/>
             <wp:effectExtent l="0" t="0" r="0" b="0"/>
             <wp:docPr id="9" name="图片 12" descr="IMG_267"/>
@@ -702,7 +616,7 @@
                     </pic:cNvPicPr>
                   </pic:nvPicPr>
                   <pic:blipFill>
-                    <a:blip r:embed="rId8"/>
+                    <a:blip r:embed="rId7"/>
                     <a:stretch>
                       <a:fillRect/>
                     </a:stretch>
@@ -775,14 +689,8 @@
         <w:widowControl/>
       </w:pPr>
       <w:r>
-        <w:t>该网站</w:t>
-      </w:r>
-      <w:r>
-        <w:t>内容分为三大部分，最左侧可以自由选择不同的数据结构和算法（目前支持包括二叉树、图、排序、查找、动归、贪心等很多数据结构以及算法）；中间</w:t>
-      </w:r>
-      <w:r>
         <w:lastRenderedPageBreak/>
-        <w:t>部分则进行算法可视化展示以及控制台的打印输出；最右侧用于展示算法的源码并支持修改运行并看到效果。</w:t>
+        <w:t>该网站内容分为三大部分，最左侧可以自由选择不同的数据结构和算法（目前支持包括二叉树、图、排序、查找、动归、贪心等很多数据结构以及算法）；中间部分则进行算法可视化展示以及控制台的打印输出；最右侧用于展示算法的源码并支持修改运行并看到效果。</w:t>
       </w:r>
     </w:p>
     <w:p>
@@ -799,7 +707,7 @@
         </w:rPr>
         <w:lastRenderedPageBreak/>
         <w:drawing>
-          <wp:inline distT="0" distB="0" distL="114300" distR="114300">
+          <wp:inline distT="0" distB="0" distL="114300" distR="114300" wp14:anchorId="7DCC3127" wp14:editId="1D86A1C7">
             <wp:extent cx="23583900" cy="11906250"/>
             <wp:effectExtent l="0" t="0" r="0" b="0"/>
             <wp:docPr id="14" name="图片 13" descr="IMG_268"/>
@@ -816,7 +724,7 @@
                     </pic:cNvPicPr>
                   </pic:nvPicPr>
                   <pic:blipFill>
-                    <a:blip r:embed="rId8"/>
+                    <a:blip r:embed="rId7"/>
                     <a:stretch>
                       <a:fillRect/>
                     </a:stretch>
@@ -855,7 +763,7 @@
         </w:rPr>
         <w:lastRenderedPageBreak/>
         <w:drawing>
-          <wp:inline distT="0" distB="0" distL="114300" distR="114300">
+          <wp:inline distT="0" distB="0" distL="114300" distR="114300" wp14:anchorId="50F90577" wp14:editId="7C538C94">
             <wp:extent cx="304800" cy="304800"/>
             <wp:effectExtent l="0" t="0" r="0" b="0"/>
             <wp:docPr id="8" name="图片 14" descr="IMG_269"/>
@@ -872,7 +780,7 @@
                     </pic:cNvPicPr>
                   </pic:nvPicPr>
                   <pic:blipFill>
-                    <a:blip r:embed="rId8"/>
+                    <a:blip r:embed="rId7"/>
                     <a:stretch>
                       <a:fillRect/>
                     </a:stretch>
@@ -936,10 +844,7 @@
         <w:widowControl/>
       </w:pPr>
       <w:r>
-        <w:t>除了支持提交多种编程语言的代码之外，还有一个比较好的点是可以看到大家的题解、讨论、甚至是提交的代码，而且又是中文社区</w:t>
-      </w:r>
-      <w:r>
-        <w:t>网站，这样交流和参考起来还是挺方便的。</w:t>
+        <w:t>除了支持提交多种编程语言的代码之外，还有一个比较好的点是可以看到大家的题解、讨论、甚至是提交的代码，而且又是中文社区网站，这样交流和参考起来还是挺方便的。</w:t>
       </w:r>
     </w:p>
     <w:p>
@@ -950,20 +855,22 @@
           <w:rFonts w:hint="default"/>
         </w:rPr>
       </w:pPr>
+      <w:proofErr w:type="spellStart"/>
       <w:r>
         <w:t>codeforces</w:t>
       </w:r>
-      <w:bookmarkStart w:id="0" w:name="_GoBack"/>
-      <w:bookmarkEnd w:id="0"/>
-    </w:p>
-    <w:p>
-      <w:pPr>
-        <w:pStyle w:val="a3"/>
-        <w:widowControl/>
-      </w:pPr>
+      <w:proofErr w:type="spellEnd"/>
+    </w:p>
+    <w:p>
+      <w:pPr>
+        <w:pStyle w:val="a3"/>
+        <w:widowControl/>
+      </w:pPr>
+      <w:proofErr w:type="spellStart"/>
       <w:r>
         <w:t>codeforces</w:t>
       </w:r>
+      <w:proofErr w:type="spellEnd"/>
       <w:r>
         <w:t>别名</w:t>
       </w:r>
@@ -979,9 +886,11 @@
         <w:pStyle w:val="a3"/>
         <w:widowControl/>
       </w:pPr>
+      <w:proofErr w:type="spellStart"/>
       <w:r>
         <w:t>codeforces</w:t>
       </w:r>
+      <w:proofErr w:type="spellEnd"/>
       <w:r>
         <w:t>的比赛系统和积分系统一直是被大家所熟知的。大家在上面用它的比赛系统还是比较多的，每个用户都有</w:t>
       </w:r>
@@ -1006,7 +915,7 @@
         </w:rPr>
         <w:lastRenderedPageBreak/>
         <w:drawing>
-          <wp:inline distT="0" distB="0" distL="114300" distR="114300">
+          <wp:inline distT="0" distB="0" distL="114300" distR="114300" wp14:anchorId="2C450E9D" wp14:editId="704E78D2">
             <wp:extent cx="13849350" cy="8191500"/>
             <wp:effectExtent l="0" t="0" r="0" b="0"/>
             <wp:docPr id="22" name="图片 19" descr="IMG_274"/>
@@ -1023,7 +932,7 @@
                     </pic:cNvPicPr>
                   </pic:nvPicPr>
                   <pic:blipFill>
-                    <a:blip r:embed="rId8"/>
+                    <a:blip r:embed="rId7"/>
                     <a:stretch>
                       <a:fillRect/>
                     </a:stretch>
@@ -1071,7 +980,7 @@
           <w:sz w:val="24"/>
         </w:rPr>
         <w:drawing>
-          <wp:inline distT="0" distB="0" distL="114300" distR="114300" wp14:anchorId="47E1FAA5" wp14:editId="435963AF">
+          <wp:inline distT="0" distB="0" distL="114300" distR="114300" wp14:anchorId="0D7DFDB0" wp14:editId="357A03E8">
             <wp:extent cx="304800" cy="304800"/>
             <wp:effectExtent l="0" t="0" r="0" b="0"/>
             <wp:docPr id="19" name="图片 20" descr="IMG_275"/>
@@ -1088,7 +997,7 @@
                     </pic:cNvPicPr>
                   </pic:nvPicPr>
                   <pic:blipFill>
-                    <a:blip r:embed="rId8"/>
+                    <a:blip r:embed="rId7"/>
                     <a:stretch>
                       <a:fillRect/>
                     </a:stretch>
@@ -1121,24 +1030,30 @@
           <w:rFonts w:hint="default"/>
         </w:rPr>
       </w:pPr>
+      <w:proofErr w:type="spellStart"/>
       <w:r>
         <w:t>HackerRank</w:t>
       </w:r>
-    </w:p>
-    <w:p>
-      <w:pPr>
-        <w:pStyle w:val="a3"/>
-        <w:widowControl/>
-      </w:pPr>
+      <w:proofErr w:type="spellEnd"/>
+    </w:p>
+    <w:p>
+      <w:pPr>
+        <w:pStyle w:val="a3"/>
+        <w:widowControl/>
+      </w:pPr>
+      <w:proofErr w:type="spellStart"/>
       <w:r>
         <w:t>HackerRank</w:t>
       </w:r>
+      <w:proofErr w:type="spellEnd"/>
       <w:r>
         <w:t>其实和上面刚介绍的</w:t>
       </w:r>
+      <w:proofErr w:type="spellStart"/>
       <w:r>
         <w:t>codeforces</w:t>
       </w:r>
+      <w:proofErr w:type="spellEnd"/>
       <w:r>
         <w:t>有点像，主要内容也包括数据结构和算法题的题库练习与比赛。</w:t>
       </w:r>
@@ -1157,7 +1072,7 @@
         </w:rPr>
         <w:lastRenderedPageBreak/>
         <w:drawing>
-          <wp:inline distT="0" distB="0" distL="114300" distR="114300">
+          <wp:inline distT="0" distB="0" distL="114300" distR="114300" wp14:anchorId="24F4B340" wp14:editId="5A8D5B2A">
             <wp:extent cx="16935450" cy="8629650"/>
             <wp:effectExtent l="0" t="0" r="0" b="0"/>
             <wp:docPr id="23" name="图片 21" descr="IMG_276"/>
@@ -1174,7 +1089,7 @@
                     </pic:cNvPicPr>
                   </pic:nvPicPr>
                   <pic:blipFill>
-                    <a:blip r:embed="rId8"/>
+                    <a:blip r:embed="rId7"/>
                     <a:stretch>
                       <a:fillRect/>
                     </a:stretch>
@@ -1207,7 +1122,7 @@
         </w:rPr>
         <w:lastRenderedPageBreak/>
         <w:drawing>
-          <wp:inline distT="0" distB="0" distL="114300" distR="114300">
+          <wp:inline distT="0" distB="0" distL="114300" distR="114300" wp14:anchorId="7BEF4DF2" wp14:editId="268E2823">
             <wp:extent cx="17602200" cy="9867900"/>
             <wp:effectExtent l="0" t="0" r="0" b="0"/>
             <wp:docPr id="21" name="图片 22" descr="IMG_277"/>
@@ -1224,7 +1139,7 @@
                     </pic:cNvPicPr>
                   </pic:nvPicPr>
                   <pic:blipFill>
-                    <a:blip r:embed="rId8"/>
+                    <a:blip r:embed="rId7"/>
                     <a:stretch>
                       <a:fillRect/>
                     </a:stretch>
@@ -1258,9 +1173,11 @@
         <w:lastRenderedPageBreak/>
         <w:t>除此之外，</w:t>
       </w:r>
+      <w:proofErr w:type="spellStart"/>
       <w:r>
         <w:t>HackerRank</w:t>
       </w:r>
+      <w:proofErr w:type="spellEnd"/>
       <w:r>
         <w:t>在其他相关的计算机技术主题上都有涉猎，比如像编程语言、</w:t>
       </w:r>
@@ -1279,18 +1196,22 @@
           <w:rFonts w:hint="default"/>
         </w:rPr>
       </w:pPr>
+      <w:proofErr w:type="spellStart"/>
       <w:r>
         <w:t>LeetCode</w:t>
       </w:r>
-    </w:p>
-    <w:p>
-      <w:pPr>
-        <w:pStyle w:val="a3"/>
-        <w:widowControl/>
-      </w:pPr>
+      <w:proofErr w:type="spellEnd"/>
+    </w:p>
+    <w:p>
+      <w:pPr>
+        <w:pStyle w:val="a3"/>
+        <w:widowControl/>
+      </w:pPr>
+      <w:proofErr w:type="spellStart"/>
       <w:r>
         <w:t>LeetCode</w:t>
       </w:r>
+      <w:proofErr w:type="spellEnd"/>
       <w:r>
         <w:t>力扣我想就不用多说了。</w:t>
       </w:r>
@@ -1309,9 +1230,11 @@
       <w:r>
         <w:t>遍，不会做题也会吹。没错，就算上面提到的所有网站都没有兴趣不想看，那这里</w:t>
       </w:r>
+      <w:proofErr w:type="spellStart"/>
       <w:r>
         <w:t>LeetCode</w:t>
       </w:r>
+      <w:proofErr w:type="spellEnd"/>
       <w:r>
         <w:t>上的数据结构和算法的题目基本是必刷的。</w:t>
       </w:r>
@@ -1324,15 +1247,19 @@
       <w:r>
         <w:t>还记得我们那时候用</w:t>
       </w:r>
+      <w:proofErr w:type="spellStart"/>
       <w:r>
         <w:t>LeetCode</w:t>
       </w:r>
+      <w:proofErr w:type="spellEnd"/>
       <w:r>
         <w:t>时才几百道题，现在的</w:t>
       </w:r>
+      <w:proofErr w:type="spellStart"/>
       <w:r>
         <w:t>LeetCode</w:t>
       </w:r>
+      <w:proofErr w:type="spellEnd"/>
       <w:r>
         <w:t>题量和那时相比感觉都翻了好多倍了。</w:t>
       </w:r>
@@ -1351,7 +1278,7 @@
         </w:rPr>
         <w:lastRenderedPageBreak/>
         <w:drawing>
-          <wp:inline distT="0" distB="0" distL="114300" distR="114300">
+          <wp:inline distT="0" distB="0" distL="114300" distR="114300" wp14:anchorId="36A69DDB" wp14:editId="3102BDEA">
             <wp:extent cx="15944850" cy="11563350"/>
             <wp:effectExtent l="0" t="0" r="0" b="0"/>
             <wp:docPr id="27" name="图片 25" descr="IMG_280"/>
@@ -1368,7 +1295,7 @@
                     </pic:cNvPicPr>
                   </pic:nvPicPr>
                   <pic:blipFill>
-                    <a:blip r:embed="rId8"/>
+                    <a:blip r:embed="rId7"/>
                     <a:stretch>
                       <a:fillRect/>
                     </a:stretch>
@@ -1402,9 +1329,11 @@
         <w:lastRenderedPageBreak/>
         <w:t>一般来说，</w:t>
       </w:r>
+      <w:proofErr w:type="spellStart"/>
       <w:r>
         <w:t>LeetCode</w:t>
       </w:r>
+      <w:proofErr w:type="spellEnd"/>
       <w:r>
         <w:t>题量慢慢上来之后，再加上多回顾多总结多发散，慢慢地对于数据结构和算法这一块就会变得越来越有心得。没办法，这玩意没啥捷径，多思考多练习才是关键。</w:t>
       </w:r>
@@ -1418,10 +1347,7 @@
         </w:rPr>
       </w:pPr>
       <w:r>
-        <w:t>知名</w:t>
-      </w:r>
-      <w:r>
-        <w:t>OJ</w:t>
+        <w:t>知名OJ</w:t>
       </w:r>
     </w:p>
     <w:p>
@@ -1460,13 +1386,7 @@
         </w:rPr>
       </w:pPr>
       <w:r>
-        <w:t>北大</w:t>
-      </w:r>
-      <w:r>
-        <w:t>OJ</w:t>
-      </w:r>
-      <w:r>
-        <w:t>：</w:t>
+        <w:t>北大OJ：</w:t>
       </w:r>
     </w:p>
     <w:p>
@@ -1485,56 +1405,6 @@
         <w:widowControl/>
         <w:jc w:val="left"/>
       </w:pPr>
-      <w:r>
-        <w:rPr>
-          <w:rFonts w:ascii="宋体" w:eastAsia="宋体" w:hAnsi="宋体" w:cs="宋体"/>
-          <w:noProof/>
-          <w:kern w:val="0"/>
-          <w:sz w:val="24"/>
-        </w:rPr>
-        <w:lastRenderedPageBreak/>
-        <w:drawing>
-          <wp:inline distT="0" distB="0" distL="114300" distR="114300">
-            <wp:extent cx="17792700" cy="11734800"/>
-            <wp:effectExtent l="0" t="0" r="0" b="0"/>
-            <wp:docPr id="29" name="图片 27" descr="IMG_282"/>
-            <wp:cNvGraphicFramePr>
-              <a:graphicFrameLocks xmlns:a="http://schemas.openxmlformats.org/drawingml/2006/main" noChangeAspect="1"/>
-            </wp:cNvGraphicFramePr>
-            <a:graphic xmlns:a="http://schemas.openxmlformats.org/drawingml/2006/main">
-              <a:graphicData uri="http://schemas.openxmlformats.org/drawingml/2006/picture">
-                <pic:pic xmlns:pic="http://schemas.openxmlformats.org/drawingml/2006/picture">
-                  <pic:nvPicPr>
-                    <pic:cNvPr id="29" name="图片 27" descr="IMG_282"/>
-                    <pic:cNvPicPr>
-                      <a:picLocks noChangeAspect="1"/>
-                    </pic:cNvPicPr>
-                  </pic:nvPicPr>
-                  <pic:blipFill>
-                    <a:blip r:embed="rId8"/>
-                    <a:stretch>
-                      <a:fillRect/>
-                    </a:stretch>
-                  </pic:blipFill>
-                  <pic:spPr>
-                    <a:xfrm>
-                      <a:off x="0" y="0"/>
-                      <a:ext cx="17792700" cy="11734800"/>
-                    </a:xfrm>
-                    <a:prstGeom prst="rect">
-                      <a:avLst/>
-                    </a:prstGeom>
-                    <a:noFill/>
-                    <a:ln w="9525">
-                      <a:noFill/>
-                    </a:ln>
-                  </pic:spPr>
-                </pic:pic>
-              </a:graphicData>
-            </a:graphic>
-          </wp:inline>
-        </w:drawing>
-      </w:r>
     </w:p>
     <w:p>
       <w:pPr>
@@ -1557,13 +1427,7 @@
         </w:rPr>
       </w:pPr>
       <w:r>
-        <w:t>中科大</w:t>
-      </w:r>
-      <w:r>
-        <w:t>OJ</w:t>
-      </w:r>
-      <w:r>
-        <w:t>：</w:t>
+        <w:t>中科大OJ：</w:t>
       </w:r>
     </w:p>
     <w:p>
@@ -1591,7 +1455,7 @@
         </w:rPr>
         <w:lastRenderedPageBreak/>
         <w:drawing>
-          <wp:inline distT="0" distB="0" distL="114300" distR="114300">
+          <wp:inline distT="0" distB="0" distL="114300" distR="114300" wp14:anchorId="03183B59" wp14:editId="53A977D5">
             <wp:extent cx="22479000" cy="10782300"/>
             <wp:effectExtent l="0" t="0" r="0" b="0"/>
             <wp:docPr id="1" name="图片 28" descr="IMG_283"/>
@@ -1608,7 +1472,7 @@
                     </pic:cNvPicPr>
                   </pic:nvPicPr>
                   <pic:blipFill>
-                    <a:blip r:embed="rId8"/>
+                    <a:blip r:embed="rId7"/>
                     <a:stretch>
                       <a:fillRect/>
                     </a:stretch>
@@ -1654,13 +1518,7 @@
         </w:rPr>
       </w:pPr>
       <w:r>
-        <w:t>杭电</w:t>
-      </w:r>
-      <w:r>
-        <w:t>OJ</w:t>
-      </w:r>
-      <w:r>
-        <w:t>：</w:t>
+        <w:t>杭电OJ：</w:t>
       </w:r>
     </w:p>
     <w:p>
@@ -1688,7 +1546,7 @@
         </w:rPr>
         <w:lastRenderedPageBreak/>
         <w:drawing>
-          <wp:inline distT="0" distB="0" distL="114300" distR="114300">
+          <wp:inline distT="0" distB="0" distL="114300" distR="114300" wp14:anchorId="2767108E" wp14:editId="37F2F0D4">
             <wp:extent cx="15411450" cy="12344400"/>
             <wp:effectExtent l="0" t="0" r="0" b="0"/>
             <wp:docPr id="2" name="图片 29" descr="IMG_284"/>
@@ -1705,7 +1563,7 @@
                     </pic:cNvPicPr>
                   </pic:nvPicPr>
                   <pic:blipFill>
-                    <a:blip r:embed="rId8"/>
+                    <a:blip r:embed="rId7"/>
                     <a:stretch>
                       <a:fillRect/>
                     </a:stretch>
@@ -1751,10 +1609,7 @@
         </w:rPr>
       </w:pPr>
       <w:r>
-        <w:t>哈工大</w:t>
-      </w:r>
-      <w:r>
-        <w:t>OJ</w:t>
+        <w:t>哈工大OJ</w:t>
       </w:r>
     </w:p>
     <w:p>
@@ -1924,8 +1779,8 @@
 </file>
 
 <file path=word/numbering.xml><?xml version="1.0" encoding="utf-8"?>
-<w:numbering xmlns:wpc="http://schemas.microsoft.com/office/word/2010/wordprocessingCanvas" xmlns:mc="http://schemas.openxmlformats.org/markup-compatibility/2006" xmlns:o="urn:schemas-microsoft-com:office:office" xmlns:r="http://schemas.openxmlformats.org/officeDocument/2006/relationships" xmlns:m="http://schemas.openxmlformats.org/officeDocument/2006/math" xmlns:v="urn:schemas-microsoft-com:vml" xmlns:wp14="http://schemas.microsoft.com/office/word/2010/wordprocessingDrawing" xmlns:wp="http://schemas.openxmlformats.org/drawingml/2006/wordprocessingDrawing" xmlns:w10="urn:schemas-microsoft-com:office:word" xmlns:w="http://schemas.openxmlformats.org/wordprocessingml/2006/main" xmlns:w14="http://schemas.microsoft.com/office/word/2010/wordml" xmlns:wpg="http://schemas.microsoft.com/office/word/2010/wordprocessingGroup" xmlns:wpi="http://schemas.microsoft.com/office/word/2010/wordprocessingInk" xmlns:wne="http://schemas.microsoft.com/office/word/2006/wordml" xmlns:wps="http://schemas.microsoft.com/office/word/2010/wordprocessingShape" mc:Ignorable="w14 wp14">
-  <w:abstractNum w:abstractNumId="0">
+<w:numbering xmlns:wpc="http://schemas.microsoft.com/office/word/2010/wordprocessingCanvas" xmlns:cx="http://schemas.microsoft.com/office/drawing/2014/chartex" xmlns:cx1="http://schemas.microsoft.com/office/drawing/2015/9/8/chartex" xmlns:cx2="http://schemas.microsoft.com/office/drawing/2015/10/21/chartex" xmlns:cx3="http://schemas.microsoft.com/office/drawing/2016/5/9/chartex" xmlns:cx4="http://schemas.microsoft.com/office/drawing/2016/5/10/chartex" xmlns:cx5="http://schemas.microsoft.com/office/drawing/2016/5/11/chartex" xmlns:cx6="http://schemas.microsoft.com/office/drawing/2016/5/12/chartex" xmlns:cx7="http://schemas.microsoft.com/office/drawing/2016/5/13/chartex" xmlns:cx8="http://schemas.microsoft.com/office/drawing/2016/5/14/chartex" xmlns:mc="http://schemas.openxmlformats.org/markup-compatibility/2006" xmlns:aink="http://schemas.microsoft.com/office/drawing/2016/ink" xmlns:am3d="http://schemas.microsoft.com/office/drawing/2017/model3d" xmlns:o="urn:schemas-microsoft-com:office:office" xmlns:oel="http://schemas.microsoft.com/office/2019/extlst" xmlns:r="http://schemas.openxmlformats.org/officeDocument/2006/relationships" xmlns:m="http://schemas.openxmlformats.org/officeDocument/2006/math" xmlns:v="urn:schemas-microsoft-com:vml" xmlns:wp14="http://schemas.microsoft.com/office/word/2010/wordprocessingDrawing" xmlns:wp="http://schemas.openxmlformats.org/drawingml/2006/wordprocessingDrawing" xmlns:w10="urn:schemas-microsoft-com:office:word" xmlns:w="http://schemas.openxmlformats.org/wordprocessingml/2006/main" xmlns:w14="http://schemas.microsoft.com/office/word/2010/wordml" xmlns:w15="http://schemas.microsoft.com/office/word/2012/wordml" xmlns:w16cex="http://schemas.microsoft.com/office/word/2018/wordml/cex" xmlns:w16cid="http://schemas.microsoft.com/office/word/2016/wordml/cid" xmlns:w16="http://schemas.microsoft.com/office/word/2018/wordml" xmlns:w16sdtdh="http://schemas.microsoft.com/office/word/2020/wordml/sdtdatahash" xmlns:w16se="http://schemas.microsoft.com/office/word/2015/wordml/symex" xmlns:wpg="http://schemas.microsoft.com/office/word/2010/wordprocessingGroup" xmlns:wpi="http://schemas.microsoft.com/office/word/2010/wordprocessingInk" xmlns:wne="http://schemas.microsoft.com/office/word/2006/wordml" xmlns:wps="http://schemas.microsoft.com/office/word/2010/wordprocessingShape" mc:Ignorable="w14 w15 w16se w16cid w16 w16cex w16sdtdh wp14">
+  <w:abstractNum w:abstractNumId="0" w15:restartNumberingAfterBreak="0">
     <w:nsid w:val="A346F529"/>
     <w:multiLevelType w:val="multilevel"/>
     <w:tmpl w:val="A346F529"/>
@@ -2074,7 +1929,7 @@
       </w:rPr>
     </w:lvl>
   </w:abstractNum>
-  <w:abstractNum w:abstractNumId="1">
+  <w:abstractNum w:abstractNumId="1" w15:restartNumberingAfterBreak="0">
     <w:nsid w:val="D442E299"/>
     <w:multiLevelType w:val="multilevel"/>
     <w:tmpl w:val="D442E299"/>
@@ -2223,7 +2078,7 @@
       </w:rPr>
     </w:lvl>
   </w:abstractNum>
-  <w:abstractNum w:abstractNumId="2">
+  <w:abstractNum w:abstractNumId="2" w15:restartNumberingAfterBreak="0">
     <w:nsid w:val="4E1A3F75"/>
     <w:multiLevelType w:val="multilevel"/>
     <w:tmpl w:val="4E1A3F75"/>
@@ -2372,7 +2227,7 @@
       </w:rPr>
     </w:lvl>
   </w:abstractNum>
-  <w:abstractNum w:abstractNumId="3">
+  <w:abstractNum w:abstractNumId="3" w15:restartNumberingAfterBreak="0">
     <w:nsid w:val="54DBEEFD"/>
     <w:multiLevelType w:val="multilevel"/>
     <w:tmpl w:val="54DBEEFD"/>
@@ -2521,23 +2376,23 @@
       </w:rPr>
     </w:lvl>
   </w:abstractNum>
-  <w:num w:numId="1">
+  <w:num w:numId="1" w16cid:durableId="1635325927">
     <w:abstractNumId w:val="3"/>
   </w:num>
-  <w:num w:numId="2">
+  <w:num w:numId="2" w16cid:durableId="1520000866">
     <w:abstractNumId w:val="2"/>
   </w:num>
-  <w:num w:numId="3">
+  <w:num w:numId="3" w16cid:durableId="1247765465">
     <w:abstractNumId w:val="0"/>
   </w:num>
-  <w:num w:numId="4">
+  <w:num w:numId="4" w16cid:durableId="705562697">
     <w:abstractNumId w:val="1"/>
   </w:num>
 </w:numbering>
 </file>
 
 <file path=word/styles.xml><?xml version="1.0" encoding="utf-8"?>
-<w:styles xmlns:mc="http://schemas.openxmlformats.org/markup-compatibility/2006" xmlns:r="http://schemas.openxmlformats.org/officeDocument/2006/relationships" xmlns:w="http://schemas.openxmlformats.org/wordprocessingml/2006/main" xmlns:w14="http://schemas.microsoft.com/office/word/2010/wordml" mc:Ignorable="w14">
+<w:styles xmlns:mc="http://schemas.openxmlformats.org/markup-compatibility/2006" xmlns:r="http://schemas.openxmlformats.org/officeDocument/2006/relationships" xmlns:w="http://schemas.openxmlformats.org/wordprocessingml/2006/main" xmlns:w14="http://schemas.microsoft.com/office/word/2010/wordml" xmlns:w15="http://schemas.microsoft.com/office/word/2012/wordml" xmlns:w16cex="http://schemas.microsoft.com/office/word/2018/wordml/cex" xmlns:w16cid="http://schemas.microsoft.com/office/word/2016/wordml/cid" xmlns:w16="http://schemas.microsoft.com/office/word/2018/wordml" xmlns:w16sdtdh="http://schemas.microsoft.com/office/word/2020/wordml/sdtdatahash" xmlns:w16se="http://schemas.microsoft.com/office/word/2015/wordml/symex" mc:Ignorable="w14 w15 w16se w16cid w16 w16cex w16sdtdh">
   <w:docDefaults>
     <w:rPrDefault>
       <w:rPr>
@@ -2547,7 +2402,7 @@
     </w:rPrDefault>
     <w:pPrDefault/>
   </w:docDefaults>
-  <w:latentStyles w:defLockedState="0" w:defUIPriority="0" w:defSemiHidden="0" w:defUnhideWhenUsed="0" w:defQFormat="0" w:count="267">
+  <w:latentStyles w:defLockedState="0" w:defUIPriority="0" w:defSemiHidden="0" w:defUnhideWhenUsed="0" w:defQFormat="0" w:count="376">
     <w:lsdException w:name="Normal" w:qFormat="1"/>
     <w:lsdException w:name="heading 1" w:qFormat="1"/>
     <w:lsdException w:name="heading 2" w:semiHidden="1" w:unhideWhenUsed="1" w:qFormat="1"/>
@@ -2566,11 +2421,54 @@
     <w:lsdException w:name="Emphasis" w:qFormat="1"/>
     <w:lsdException w:name="HTML Top of Form" w:semiHidden="1" w:uiPriority="99" w:unhideWhenUsed="1"/>
     <w:lsdException w:name="HTML Bottom of Form" w:semiHidden="1" w:uiPriority="99" w:unhideWhenUsed="1"/>
-    <w:lsdException w:name="Normal Table" w:semiHidden="1"/>
+    <w:lsdException w:name="Normal Table" w:semiHidden="1" w:unhideWhenUsed="1"/>
     <w:lsdException w:name="No List" w:semiHidden="1" w:uiPriority="99" w:unhideWhenUsed="1"/>
     <w:lsdException w:name="Outline List 1" w:semiHidden="1" w:uiPriority="99" w:unhideWhenUsed="1"/>
     <w:lsdException w:name="Outline List 2" w:semiHidden="1" w:uiPriority="99" w:unhideWhenUsed="1"/>
     <w:lsdException w:name="Outline List 3" w:semiHidden="1" w:uiPriority="99" w:unhideWhenUsed="1"/>
+    <w:lsdException w:name="Table Simple 1" w:semiHidden="1" w:unhideWhenUsed="1"/>
+    <w:lsdException w:name="Table Simple 2" w:semiHidden="1" w:unhideWhenUsed="1"/>
+    <w:lsdException w:name="Table Simple 3" w:semiHidden="1" w:unhideWhenUsed="1"/>
+    <w:lsdException w:name="Table Classic 1" w:semiHidden="1" w:unhideWhenUsed="1"/>
+    <w:lsdException w:name="Table Classic 2" w:semiHidden="1" w:unhideWhenUsed="1"/>
+    <w:lsdException w:name="Table Classic 3" w:semiHidden="1" w:unhideWhenUsed="1"/>
+    <w:lsdException w:name="Table Classic 4" w:semiHidden="1" w:unhideWhenUsed="1"/>
+    <w:lsdException w:name="Table Colorful 1" w:semiHidden="1" w:unhideWhenUsed="1"/>
+    <w:lsdException w:name="Table Colorful 2" w:semiHidden="1" w:unhideWhenUsed="1"/>
+    <w:lsdException w:name="Table Colorful 3" w:semiHidden="1" w:unhideWhenUsed="1"/>
+    <w:lsdException w:name="Table Columns 1" w:semiHidden="1" w:unhideWhenUsed="1"/>
+    <w:lsdException w:name="Table Columns 2" w:semiHidden="1" w:unhideWhenUsed="1"/>
+    <w:lsdException w:name="Table Columns 3" w:semiHidden="1" w:unhideWhenUsed="1"/>
+    <w:lsdException w:name="Table Columns 4" w:semiHidden="1" w:unhideWhenUsed="1"/>
+    <w:lsdException w:name="Table Columns 5" w:semiHidden="1" w:unhideWhenUsed="1"/>
+    <w:lsdException w:name="Table Grid 1" w:semiHidden="1" w:unhideWhenUsed="1"/>
+    <w:lsdException w:name="Table Grid 2" w:semiHidden="1" w:unhideWhenUsed="1"/>
+    <w:lsdException w:name="Table Grid 3" w:semiHidden="1" w:unhideWhenUsed="1"/>
+    <w:lsdException w:name="Table Grid 4" w:semiHidden="1" w:unhideWhenUsed="1"/>
+    <w:lsdException w:name="Table Grid 5" w:semiHidden="1" w:unhideWhenUsed="1"/>
+    <w:lsdException w:name="Table Grid 6" w:semiHidden="1" w:unhideWhenUsed="1"/>
+    <w:lsdException w:name="Table Grid 7" w:semiHidden="1" w:unhideWhenUsed="1"/>
+    <w:lsdException w:name="Table Grid 8" w:semiHidden="1" w:unhideWhenUsed="1"/>
+    <w:lsdException w:name="Table List 1" w:semiHidden="1" w:unhideWhenUsed="1"/>
+    <w:lsdException w:name="Table List 2" w:semiHidden="1" w:unhideWhenUsed="1"/>
+    <w:lsdException w:name="Table List 3" w:semiHidden="1" w:unhideWhenUsed="1"/>
+    <w:lsdException w:name="Table List 4" w:semiHidden="1" w:unhideWhenUsed="1"/>
+    <w:lsdException w:name="Table List 5" w:semiHidden="1" w:unhideWhenUsed="1"/>
+    <w:lsdException w:name="Table List 6" w:semiHidden="1" w:unhideWhenUsed="1"/>
+    <w:lsdException w:name="Table List 7" w:semiHidden="1" w:unhideWhenUsed="1"/>
+    <w:lsdException w:name="Table List 8" w:semiHidden="1" w:unhideWhenUsed="1"/>
+    <w:lsdException w:name="Table 3D effects 1" w:semiHidden="1" w:unhideWhenUsed="1"/>
+    <w:lsdException w:name="Table 3D effects 2" w:semiHidden="1" w:unhideWhenUsed="1"/>
+    <w:lsdException w:name="Table 3D effects 3" w:semiHidden="1" w:unhideWhenUsed="1"/>
+    <w:lsdException w:name="Table Contemporary" w:semiHidden="1" w:unhideWhenUsed="1"/>
+    <w:lsdException w:name="Table Elegant" w:semiHidden="1" w:unhideWhenUsed="1"/>
+    <w:lsdException w:name="Table Professional" w:semiHidden="1" w:unhideWhenUsed="1"/>
+    <w:lsdException w:name="Table Subtle 1" w:semiHidden="1" w:unhideWhenUsed="1"/>
+    <w:lsdException w:name="Table Subtle 2" w:semiHidden="1" w:unhideWhenUsed="1"/>
+    <w:lsdException w:name="Table Web 1" w:semiHidden="1" w:unhideWhenUsed="1"/>
+    <w:lsdException w:name="Table Web 2" w:semiHidden="1" w:unhideWhenUsed="1"/>
+    <w:lsdException w:name="Table Web 3" w:semiHidden="1" w:unhideWhenUsed="1"/>
+    <w:lsdException w:name="Table Theme" w:semiHidden="1" w:unhideWhenUsed="1"/>
     <w:lsdException w:name="Placeholder Text" w:semiHidden="1" w:uiPriority="99" w:unhideWhenUsed="1"/>
     <w:lsdException w:name="No Spacing" w:semiHidden="1" w:uiPriority="99" w:unhideWhenUsed="1"/>
     <w:lsdException w:name="Light Shading" w:uiPriority="60"/>
@@ -2682,6 +2580,115 @@
     <w:lsdException w:name="Book Title" w:uiPriority="33" w:qFormat="1"/>
     <w:lsdException w:name="Bibliography" w:semiHidden="1" w:uiPriority="37" w:unhideWhenUsed="1"/>
     <w:lsdException w:name="TOC Heading" w:semiHidden="1" w:uiPriority="39" w:unhideWhenUsed="1" w:qFormat="1"/>
+    <w:lsdException w:name="Plain Table 1" w:uiPriority="41"/>
+    <w:lsdException w:name="Plain Table 2" w:uiPriority="42"/>
+    <w:lsdException w:name="Plain Table 3" w:uiPriority="43"/>
+    <w:lsdException w:name="Plain Table 4" w:uiPriority="44"/>
+    <w:lsdException w:name="Plain Table 5" w:uiPriority="45"/>
+    <w:lsdException w:name="Grid Table Light" w:uiPriority="40"/>
+    <w:lsdException w:name="Grid Table 1 Light" w:uiPriority="46"/>
+    <w:lsdException w:name="Grid Table 2" w:uiPriority="47"/>
+    <w:lsdException w:name="Grid Table 3" w:uiPriority="48"/>
+    <w:lsdException w:name="Grid Table 4" w:uiPriority="49"/>
+    <w:lsdException w:name="Grid Table 5 Dark" w:uiPriority="50"/>
+    <w:lsdException w:name="Grid Table 6 Colorful" w:uiPriority="51"/>
+    <w:lsdException w:name="Grid Table 7 Colorful" w:uiPriority="52"/>
+    <w:lsdException w:name="Grid Table 1 Light Accent 1" w:uiPriority="46"/>
+    <w:lsdException w:name="Grid Table 2 Accent 1" w:uiPriority="47"/>
+    <w:lsdException w:name="Grid Table 3 Accent 1" w:uiPriority="48"/>
+    <w:lsdException w:name="Grid Table 4 Accent 1" w:uiPriority="49"/>
+    <w:lsdException w:name="Grid Table 5 Dark Accent 1" w:uiPriority="50"/>
+    <w:lsdException w:name="Grid Table 6 Colorful Accent 1" w:uiPriority="51"/>
+    <w:lsdException w:name="Grid Table 7 Colorful Accent 1" w:uiPriority="52"/>
+    <w:lsdException w:name="Grid Table 1 Light Accent 2" w:uiPriority="46"/>
+    <w:lsdException w:name="Grid Table 2 Accent 2" w:uiPriority="47"/>
+    <w:lsdException w:name="Grid Table 3 Accent 2" w:uiPriority="48"/>
+    <w:lsdException w:name="Grid Table 4 Accent 2" w:uiPriority="49"/>
+    <w:lsdException w:name="Grid Table 5 Dark Accent 2" w:uiPriority="50"/>
+    <w:lsdException w:name="Grid Table 6 Colorful Accent 2" w:uiPriority="51"/>
+    <w:lsdException w:name="Grid Table 7 Colorful Accent 2" w:uiPriority="52"/>
+    <w:lsdException w:name="Grid Table 1 Light Accent 3" w:uiPriority="46"/>
+    <w:lsdException w:name="Grid Table 2 Accent 3" w:uiPriority="47"/>
+    <w:lsdException w:name="Grid Table 3 Accent 3" w:uiPriority="48"/>
+    <w:lsdException w:name="Grid Table 4 Accent 3" w:uiPriority="49"/>
+    <w:lsdException w:name="Grid Table 5 Dark Accent 3" w:uiPriority="50"/>
+    <w:lsdException w:name="Grid Table 6 Colorful Accent 3" w:uiPriority="51"/>
+    <w:lsdException w:name="Grid Table 7 Colorful Accent 3" w:uiPriority="52"/>
+    <w:lsdException w:name="Grid Table 1 Light Accent 4" w:uiPriority="46"/>
+    <w:lsdException w:name="Grid Table 2 Accent 4" w:uiPriority="47"/>
+    <w:lsdException w:name="Grid Table 3 Accent 4" w:uiPriority="48"/>
+    <w:lsdException w:name="Grid Table 4 Accent 4" w:uiPriority="49"/>
+    <w:lsdException w:name="Grid Table 5 Dark Accent 4" w:uiPriority="50"/>
+    <w:lsdException w:name="Grid Table 6 Colorful Accent 4" w:uiPriority="51"/>
+    <w:lsdException w:name="Grid Table 7 Colorful Accent 4" w:uiPriority="52"/>
+    <w:lsdException w:name="Grid Table 1 Light Accent 5" w:uiPriority="46"/>
+    <w:lsdException w:name="Grid Table 2 Accent 5" w:uiPriority="47"/>
+    <w:lsdException w:name="Grid Table 3 Accent 5" w:uiPriority="48"/>
+    <w:lsdException w:name="Grid Table 4 Accent 5" w:uiPriority="49"/>
+    <w:lsdException w:name="Grid Table 5 Dark Accent 5" w:uiPriority="50"/>
+    <w:lsdException w:name="Grid Table 6 Colorful Accent 5" w:uiPriority="51"/>
+    <w:lsdException w:name="Grid Table 7 Colorful Accent 5" w:uiPriority="52"/>
+    <w:lsdException w:name="Grid Table 1 Light Accent 6" w:uiPriority="46"/>
+    <w:lsdException w:name="Grid Table 2 Accent 6" w:uiPriority="47"/>
+    <w:lsdException w:name="Grid Table 3 Accent 6" w:uiPriority="48"/>
+    <w:lsdException w:name="Grid Table 4 Accent 6" w:uiPriority="49"/>
+    <w:lsdException w:name="Grid Table 5 Dark Accent 6" w:uiPriority="50"/>
+    <w:lsdException w:name="Grid Table 6 Colorful Accent 6" w:uiPriority="51"/>
+    <w:lsdException w:name="Grid Table 7 Colorful Accent 6" w:uiPriority="52"/>
+    <w:lsdException w:name="List Table 1 Light" w:uiPriority="46"/>
+    <w:lsdException w:name="List Table 2" w:uiPriority="47"/>
+    <w:lsdException w:name="List Table 3" w:uiPriority="48"/>
+    <w:lsdException w:name="List Table 4" w:uiPriority="49"/>
+    <w:lsdException w:name="List Table 5 Dark" w:uiPriority="50"/>
+    <w:lsdException w:name="List Table 6 Colorful" w:uiPriority="51"/>
+    <w:lsdException w:name="List Table 7 Colorful" w:uiPriority="52"/>
+    <w:lsdException w:name="List Table 1 Light Accent 1" w:uiPriority="46"/>
+    <w:lsdException w:name="List Table 2 Accent 1" w:uiPriority="47"/>
+    <w:lsdException w:name="List Table 3 Accent 1" w:uiPriority="48"/>
+    <w:lsdException w:name="List Table 4 Accent 1" w:uiPriority="49"/>
+    <w:lsdException w:name="List Table 5 Dark Accent 1" w:uiPriority="50"/>
+    <w:lsdException w:name="List Table 6 Colorful Accent 1" w:uiPriority="51"/>
+    <w:lsdException w:name="List Table 7 Colorful Accent 1" w:uiPriority="52"/>
+    <w:lsdException w:name="List Table 1 Light Accent 2" w:uiPriority="46"/>
+    <w:lsdException w:name="List Table 2 Accent 2" w:uiPriority="47"/>
+    <w:lsdException w:name="List Table 3 Accent 2" w:uiPriority="48"/>
+    <w:lsdException w:name="List Table 4 Accent 2" w:uiPriority="49"/>
+    <w:lsdException w:name="List Table 5 Dark Accent 2" w:uiPriority="50"/>
+    <w:lsdException w:name="List Table 6 Colorful Accent 2" w:uiPriority="51"/>
+    <w:lsdException w:name="List Table 7 Colorful Accent 2" w:uiPriority="52"/>
+    <w:lsdException w:name="List Table 1 Light Accent 3" w:uiPriority="46"/>
+    <w:lsdException w:name="List Table 2 Accent 3" w:uiPriority="47"/>
+    <w:lsdException w:name="List Table 3 Accent 3" w:uiPriority="48"/>
+    <w:lsdException w:name="List Table 4 Accent 3" w:uiPriority="49"/>
+    <w:lsdException w:name="List Table 5 Dark Accent 3" w:uiPriority="50"/>
+    <w:lsdException w:name="List Table 6 Colorful Accent 3" w:uiPriority="51"/>
+    <w:lsdException w:name="List Table 7 Colorful Accent 3" w:uiPriority="52"/>
+    <w:lsdException w:name="List Table 1 Light Accent 4" w:uiPriority="46"/>
+    <w:lsdException w:name="List Table 2 Accent 4" w:uiPriority="47"/>
+    <w:lsdException w:name="List Table 3 Accent 4" w:uiPriority="48"/>
+    <w:lsdException w:name="List Table 4 Accent 4" w:uiPriority="49"/>
+    <w:lsdException w:name="List Table 5 Dark Accent 4" w:uiPriority="50"/>
+    <w:lsdException w:name="List Table 6 Colorful Accent 4" w:uiPriority="51"/>
+    <w:lsdException w:name="List Table 7 Colorful Accent 4" w:uiPriority="52"/>
+    <w:lsdException w:name="List Table 1 Light Accent 5" w:uiPriority="46"/>
+    <w:lsdException w:name="List Table 2 Accent 5" w:uiPriority="47"/>
+    <w:lsdException w:name="List Table 3 Accent 5" w:uiPriority="48"/>
+    <w:lsdException w:name="List Table 4 Accent 5" w:uiPriority="49"/>
+    <w:lsdException w:name="List Table 5 Dark Accent 5" w:uiPriority="50"/>
+    <w:lsdException w:name="List Table 6 Colorful Accent 5" w:uiPriority="51"/>
+    <w:lsdException w:name="List Table 7 Colorful Accent 5" w:uiPriority="52"/>
+    <w:lsdException w:name="List Table 1 Light Accent 6" w:uiPriority="46"/>
+    <w:lsdException w:name="List Table 2 Accent 6" w:uiPriority="47"/>
+    <w:lsdException w:name="List Table 3 Accent 6" w:uiPriority="48"/>
+    <w:lsdException w:name="List Table 4 Accent 6" w:uiPriority="49"/>
+    <w:lsdException w:name="List Table 5 Dark Accent 6" w:uiPriority="50"/>
+    <w:lsdException w:name="List Table 6 Colorful Accent 6" w:uiPriority="51"/>
+    <w:lsdException w:name="List Table 7 Colorful Accent 6" w:uiPriority="52"/>
+    <w:lsdException w:name="Mention" w:semiHidden="1" w:uiPriority="99" w:unhideWhenUsed="1"/>
+    <w:lsdException w:name="Smart Hyperlink" w:semiHidden="1" w:uiPriority="99" w:unhideWhenUsed="1"/>
+    <w:lsdException w:name="Hashtag" w:semiHidden="1" w:uiPriority="99" w:unhideWhenUsed="1"/>
+    <w:lsdException w:name="Unresolved Mention" w:semiHidden="1" w:uiPriority="99" w:unhideWhenUsed="1"/>
+    <w:lsdException w:name="Smart Link" w:semiHidden="1" w:uiPriority="99" w:unhideWhenUsed="1"/>
   </w:latentStyles>
   <w:style w:type="paragraph" w:default="1" w:styleId="a">
     <w:name w:val="Normal"/>
@@ -2775,276 +2782,15 @@
   <w:style w:type="paragraph" w:styleId="a6">
     <w:name w:val="Balloon Text"/>
     <w:basedOn w:val="a"/>
-    <w:link w:val="Char"/>
+    <w:link w:val="a7"/>
     <w:rsid w:val="00733C5C"/>
     <w:rPr>
       <w:sz w:val="18"/>
       <w:szCs w:val="18"/>
     </w:rPr>
   </w:style>
-  <w:style w:type="character" w:customStyle="1" w:styleId="Char">
-    <w:name w:val="批注框文本 Char"/>
-    <w:basedOn w:val="a0"/>
-    <w:link w:val="a6"/>
-    <w:rsid w:val="00733C5C"/>
-    <w:rPr>
-      <w:rFonts w:asciiTheme="minorHAnsi" w:eastAsiaTheme="minorEastAsia" w:hAnsiTheme="minorHAnsi" w:cstheme="minorBidi"/>
-      <w:kern w:val="2"/>
-      <w:sz w:val="18"/>
-      <w:szCs w:val="18"/>
-    </w:rPr>
-  </w:style>
-</w:styles>
-</file>
-
-<file path=word/stylesWithEffects.xml><?xml version="1.0" encoding="utf-8"?>
-<w:styles xmlns:wpc="http://schemas.microsoft.com/office/word/2010/wordprocessingCanvas" xmlns:mc="http://schemas.openxmlformats.org/markup-compatibility/2006" xmlns:o="urn:schemas-microsoft-com:office:office" xmlns:r="http://schemas.openxmlformats.org/officeDocument/2006/relationships" xmlns:m="http://schemas.openxmlformats.org/officeDocument/2006/math" xmlns:v="urn:schemas-microsoft-com:vml" xmlns:wp14="http://schemas.microsoft.com/office/word/2010/wordprocessingDrawing" xmlns:wp="http://schemas.openxmlformats.org/drawingml/2006/wordprocessingDrawing" xmlns:w10="urn:schemas-microsoft-com:office:word" xmlns:w="http://schemas.openxmlformats.org/wordprocessingml/2006/main" xmlns:w14="http://schemas.microsoft.com/office/word/2010/wordml" xmlns:wpg="http://schemas.microsoft.com/office/word/2010/wordprocessingGroup" xmlns:wpi="http://schemas.microsoft.com/office/word/2010/wordprocessingInk" xmlns:wne="http://schemas.microsoft.com/office/word/2006/wordml" xmlns:wps="http://schemas.microsoft.com/office/word/2010/wordprocessingShape" mc:Ignorable="w14 wp14">
-  <w:docDefaults>
-    <w:rPrDefault>
-      <w:rPr>
-        <w:rFonts w:ascii="Times New Roman" w:eastAsia="宋体" w:hAnsi="Times New Roman" w:cs="Times New Roman"/>
-        <w:lang w:val="en-US" w:eastAsia="zh-CN" w:bidi="ar-SA"/>
-      </w:rPr>
-    </w:rPrDefault>
-    <w:pPrDefault/>
-  </w:docDefaults>
-  <w:latentStyles w:defLockedState="0" w:defUIPriority="0" w:defSemiHidden="0" w:defUnhideWhenUsed="0" w:defQFormat="0" w:count="267">
-    <w:lsdException w:name="Normal" w:qFormat="1"/>
-    <w:lsdException w:name="heading 1" w:qFormat="1"/>
-    <w:lsdException w:name="heading 2" w:semiHidden="1" w:unhideWhenUsed="1" w:qFormat="1"/>
-    <w:lsdException w:name="heading 3" w:semiHidden="1" w:unhideWhenUsed="1" w:qFormat="1"/>
-    <w:lsdException w:name="heading 4" w:semiHidden="1" w:unhideWhenUsed="1" w:qFormat="1"/>
-    <w:lsdException w:name="heading 5" w:semiHidden="1" w:unhideWhenUsed="1" w:qFormat="1"/>
-    <w:lsdException w:name="heading 6" w:semiHidden="1" w:unhideWhenUsed="1" w:qFormat="1"/>
-    <w:lsdException w:name="heading 7" w:semiHidden="1" w:unhideWhenUsed="1" w:qFormat="1"/>
-    <w:lsdException w:name="heading 8" w:semiHidden="1" w:unhideWhenUsed="1" w:qFormat="1"/>
-    <w:lsdException w:name="heading 9" w:semiHidden="1" w:unhideWhenUsed="1" w:qFormat="1"/>
-    <w:lsdException w:name="caption" w:semiHidden="1" w:unhideWhenUsed="1" w:qFormat="1"/>
-    <w:lsdException w:name="Title" w:qFormat="1"/>
-    <w:lsdException w:name="Default Paragraph Font" w:semiHidden="1"/>
-    <w:lsdException w:name="Subtitle" w:qFormat="1"/>
-    <w:lsdException w:name="Strong" w:qFormat="1"/>
-    <w:lsdException w:name="Emphasis" w:qFormat="1"/>
-    <w:lsdException w:name="HTML Top of Form" w:semiHidden="1" w:uiPriority="99" w:unhideWhenUsed="1"/>
-    <w:lsdException w:name="HTML Bottom of Form" w:semiHidden="1" w:uiPriority="99" w:unhideWhenUsed="1"/>
-    <w:lsdException w:name="Normal Table" w:semiHidden="1"/>
-    <w:lsdException w:name="No List" w:semiHidden="1" w:uiPriority="99" w:unhideWhenUsed="1"/>
-    <w:lsdException w:name="Outline List 1" w:semiHidden="1" w:uiPriority="99" w:unhideWhenUsed="1"/>
-    <w:lsdException w:name="Outline List 2" w:semiHidden="1" w:uiPriority="99" w:unhideWhenUsed="1"/>
-    <w:lsdException w:name="Outline List 3" w:semiHidden="1" w:uiPriority="99" w:unhideWhenUsed="1"/>
-    <w:lsdException w:name="Placeholder Text" w:semiHidden="1" w:uiPriority="99" w:unhideWhenUsed="1"/>
-    <w:lsdException w:name="No Spacing" w:semiHidden="1" w:uiPriority="99" w:unhideWhenUsed="1"/>
-    <w:lsdException w:name="Light Shading" w:uiPriority="60"/>
-    <w:lsdException w:name="Light List" w:uiPriority="61"/>
-    <w:lsdException w:name="Light Grid" w:uiPriority="62"/>
-    <w:lsdException w:name="Medium Shading 1" w:uiPriority="63"/>
-    <w:lsdException w:name="Medium Shading 2" w:uiPriority="64"/>
-    <w:lsdException w:name="Medium List 1" w:uiPriority="65"/>
-    <w:lsdException w:name="Medium List 2" w:uiPriority="66"/>
-    <w:lsdException w:name="Medium Grid 1" w:uiPriority="67"/>
-    <w:lsdException w:name="Medium Grid 2" w:uiPriority="68"/>
-    <w:lsdException w:name="Medium Grid 3" w:uiPriority="69"/>
-    <w:lsdException w:name="Dark List" w:uiPriority="70"/>
-    <w:lsdException w:name="Colorful Shading" w:uiPriority="71"/>
-    <w:lsdException w:name="Colorful List" w:uiPriority="72"/>
-    <w:lsdException w:name="Colorful Grid" w:uiPriority="73"/>
-    <w:lsdException w:name="Light Shading Accent 1" w:uiPriority="60"/>
-    <w:lsdException w:name="Light List Accent 1" w:uiPriority="61"/>
-    <w:lsdException w:name="Light Grid Accent 1" w:uiPriority="62"/>
-    <w:lsdException w:name="Medium Shading 1 Accent 1" w:uiPriority="63"/>
-    <w:lsdException w:name="Medium Shading 2 Accent 1" w:uiPriority="64"/>
-    <w:lsdException w:name="Medium List 1 Accent 1" w:uiPriority="65"/>
-    <w:lsdException w:name="Revision" w:semiHidden="1" w:uiPriority="99" w:unhideWhenUsed="1"/>
-    <w:lsdException w:name="List Paragraph" w:semiHidden="1" w:uiPriority="99" w:unhideWhenUsed="1"/>
-    <w:lsdException w:name="Quote" w:semiHidden="1" w:uiPriority="99" w:unhideWhenUsed="1"/>
-    <w:lsdException w:name="Intense Quote" w:semiHidden="1" w:uiPriority="99" w:unhideWhenUsed="1"/>
-    <w:lsdException w:name="Medium List 2 Accent 1" w:uiPriority="66"/>
-    <w:lsdException w:name="Medium Grid 1 Accent 1" w:uiPriority="67"/>
-    <w:lsdException w:name="Medium Grid 2 Accent 1" w:uiPriority="68"/>
-    <w:lsdException w:name="Medium Grid 3 Accent 1" w:uiPriority="69"/>
-    <w:lsdException w:name="Dark List Accent 1" w:uiPriority="70"/>
-    <w:lsdException w:name="Colorful Shading Accent 1" w:uiPriority="71"/>
-    <w:lsdException w:name="Colorful List Accent 1" w:uiPriority="72"/>
-    <w:lsdException w:name="Colorful Grid Accent 1" w:uiPriority="73"/>
-    <w:lsdException w:name="Light Shading Accent 2" w:uiPriority="60"/>
-    <w:lsdException w:name="Light List Accent 2" w:uiPriority="61"/>
-    <w:lsdException w:name="Light Grid Accent 2" w:uiPriority="62"/>
-    <w:lsdException w:name="Medium Shading 1 Accent 2" w:uiPriority="63"/>
-    <w:lsdException w:name="Medium Shading 2 Accent 2" w:uiPriority="64"/>
-    <w:lsdException w:name="Medium List 1 Accent 2" w:uiPriority="65"/>
-    <w:lsdException w:name="Medium List 2 Accent 2" w:uiPriority="66"/>
-    <w:lsdException w:name="Medium Grid 1 Accent 2" w:uiPriority="67"/>
-    <w:lsdException w:name="Medium Grid 2 Accent 2" w:uiPriority="68"/>
-    <w:lsdException w:name="Medium Grid 3 Accent 2" w:uiPriority="69"/>
-    <w:lsdException w:name="Dark List Accent 2" w:uiPriority="70"/>
-    <w:lsdException w:name="Colorful Shading Accent 2" w:uiPriority="71"/>
-    <w:lsdException w:name="Colorful List Accent 2" w:uiPriority="72"/>
-    <w:lsdException w:name="Colorful Grid Accent 2" w:uiPriority="73"/>
-    <w:lsdException w:name="Light Shading Accent 3" w:uiPriority="60"/>
-    <w:lsdException w:name="Light List Accent 3" w:uiPriority="61"/>
-    <w:lsdException w:name="Light Grid Accent 3" w:uiPriority="62"/>
-    <w:lsdException w:name="Medium Shading 1 Accent 3" w:uiPriority="63"/>
-    <w:lsdException w:name="Medium Shading 2 Accent 3" w:uiPriority="64"/>
-    <w:lsdException w:name="Medium List 1 Accent 3" w:uiPriority="65"/>
-    <w:lsdException w:name="Medium List 2 Accent 3" w:uiPriority="66"/>
-    <w:lsdException w:name="Medium Grid 1 Accent 3" w:uiPriority="67"/>
-    <w:lsdException w:name="Medium Grid 2 Accent 3" w:uiPriority="68"/>
-    <w:lsdException w:name="Medium Grid 3 Accent 3" w:uiPriority="69"/>
-    <w:lsdException w:name="Dark List Accent 3" w:uiPriority="70"/>
-    <w:lsdException w:name="Colorful Shading Accent 3" w:uiPriority="71"/>
-    <w:lsdException w:name="Colorful List Accent 3" w:uiPriority="72"/>
-    <w:lsdException w:name="Colorful Grid Accent 3" w:uiPriority="73"/>
-    <w:lsdException w:name="Light Shading Accent 4" w:uiPriority="60"/>
-    <w:lsdException w:name="Light List Accent 4" w:uiPriority="61"/>
-    <w:lsdException w:name="Light Grid Accent 4" w:uiPriority="62"/>
-    <w:lsdException w:name="Medium Shading 1 Accent 4" w:uiPriority="63"/>
-    <w:lsdException w:name="Medium Shading 2 Accent 4" w:uiPriority="64"/>
-    <w:lsdException w:name="Medium List 1 Accent 4" w:uiPriority="65"/>
-    <w:lsdException w:name="Medium List 2 Accent 4" w:uiPriority="66"/>
-    <w:lsdException w:name="Medium Grid 1 Accent 4" w:uiPriority="67"/>
-    <w:lsdException w:name="Medium Grid 2 Accent 4" w:uiPriority="68"/>
-    <w:lsdException w:name="Medium Grid 3 Accent 4" w:uiPriority="69"/>
-    <w:lsdException w:name="Dark List Accent 4" w:uiPriority="70"/>
-    <w:lsdException w:name="Colorful Shading Accent 4" w:uiPriority="71"/>
-    <w:lsdException w:name="Colorful List Accent 4" w:uiPriority="72"/>
-    <w:lsdException w:name="Colorful Grid Accent 4" w:uiPriority="73"/>
-    <w:lsdException w:name="Light Shading Accent 5" w:uiPriority="60"/>
-    <w:lsdException w:name="Light List Accent 5" w:uiPriority="61"/>
-    <w:lsdException w:name="Light Grid Accent 5" w:uiPriority="62"/>
-    <w:lsdException w:name="Medium Shading 1 Accent 5" w:uiPriority="63"/>
-    <w:lsdException w:name="Medium Shading 2 Accent 5" w:uiPriority="64"/>
-    <w:lsdException w:name="Medium List 1 Accent 5" w:uiPriority="65"/>
-    <w:lsdException w:name="Medium List 2 Accent 5" w:uiPriority="66"/>
-    <w:lsdException w:name="Medium Grid 1 Accent 5" w:uiPriority="67"/>
-    <w:lsdException w:name="Medium Grid 2 Accent 5" w:uiPriority="68"/>
-    <w:lsdException w:name="Medium Grid 3 Accent 5" w:uiPriority="69"/>
-    <w:lsdException w:name="Dark List Accent 5" w:uiPriority="70"/>
-    <w:lsdException w:name="Colorful Shading Accent 5" w:uiPriority="71"/>
-    <w:lsdException w:name="Colorful List Accent 5" w:uiPriority="72"/>
-    <w:lsdException w:name="Colorful Grid Accent 5" w:uiPriority="73"/>
-    <w:lsdException w:name="Light Shading Accent 6" w:uiPriority="60"/>
-    <w:lsdException w:name="Light List Accent 6" w:uiPriority="61"/>
-    <w:lsdException w:name="Light Grid Accent 6" w:uiPriority="62"/>
-    <w:lsdException w:name="Medium Shading 1 Accent 6" w:uiPriority="63"/>
-    <w:lsdException w:name="Medium Shading 2 Accent 6" w:uiPriority="64"/>
-    <w:lsdException w:name="Medium List 1 Accent 6" w:uiPriority="65"/>
-    <w:lsdException w:name="Medium List 2 Accent 6" w:uiPriority="66"/>
-    <w:lsdException w:name="Medium Grid 1 Accent 6" w:uiPriority="67"/>
-    <w:lsdException w:name="Medium Grid 2 Accent 6" w:uiPriority="68"/>
-    <w:lsdException w:name="Medium Grid 3 Accent 6" w:uiPriority="69"/>
-    <w:lsdException w:name="Dark List Accent 6" w:uiPriority="70"/>
-    <w:lsdException w:name="Colorful Shading Accent 6" w:uiPriority="71"/>
-    <w:lsdException w:name="Colorful List Accent 6" w:uiPriority="72"/>
-    <w:lsdException w:name="Colorful Grid Accent 6" w:uiPriority="73"/>
-    <w:lsdException w:name="Subtle Emphasis" w:uiPriority="19" w:qFormat="1"/>
-    <w:lsdException w:name="Intense Emphasis" w:uiPriority="21" w:qFormat="1"/>
-    <w:lsdException w:name="Subtle Reference" w:uiPriority="31" w:qFormat="1"/>
-    <w:lsdException w:name="Intense Reference" w:uiPriority="32" w:qFormat="1"/>
-    <w:lsdException w:name="Book Title" w:uiPriority="33" w:qFormat="1"/>
-    <w:lsdException w:name="Bibliography" w:semiHidden="1" w:uiPriority="37" w:unhideWhenUsed="1"/>
-    <w:lsdException w:name="TOC Heading" w:semiHidden="1" w:uiPriority="39" w:unhideWhenUsed="1" w:qFormat="1"/>
-  </w:latentStyles>
-  <w:style w:type="paragraph" w:default="1" w:styleId="a">
-    <w:name w:val="Normal"/>
-    <w:qFormat/>
-    <w:pPr>
-      <w:widowControl w:val="0"/>
-      <w:jc w:val="both"/>
-    </w:pPr>
-    <w:rPr>
-      <w:rFonts w:asciiTheme="minorHAnsi" w:eastAsiaTheme="minorEastAsia" w:hAnsiTheme="minorHAnsi" w:cstheme="minorBidi"/>
-      <w:kern w:val="2"/>
-      <w:sz w:val="21"/>
-      <w:szCs w:val="24"/>
-    </w:rPr>
-  </w:style>
-  <w:style w:type="paragraph" w:styleId="1">
-    <w:name w:val="heading 1"/>
-    <w:basedOn w:val="a"/>
-    <w:next w:val="a"/>
-    <w:qFormat/>
-    <w:pPr>
-      <w:spacing w:beforeAutospacing="1" w:afterAutospacing="1"/>
-      <w:jc w:val="left"/>
-      <w:outlineLvl w:val="0"/>
-    </w:pPr>
-    <w:rPr>
-      <w:rFonts w:ascii="宋体" w:eastAsia="宋体" w:hAnsi="宋体" w:cs="Times New Roman" w:hint="eastAsia"/>
-      <w:b/>
-      <w:bCs/>
-      <w:kern w:val="44"/>
-      <w:sz w:val="48"/>
-      <w:szCs w:val="48"/>
-    </w:rPr>
-  </w:style>
-  <w:style w:type="character" w:default="1" w:styleId="a0">
-    <w:name w:val="Default Paragraph Font"/>
-    <w:uiPriority w:val="1"/>
-    <w:semiHidden/>
-    <w:unhideWhenUsed/>
-  </w:style>
-  <w:style w:type="table" w:default="1" w:styleId="a1">
-    <w:name w:val="Normal Table"/>
-    <w:uiPriority w:val="99"/>
-    <w:semiHidden/>
-    <w:unhideWhenUsed/>
-    <w:tblPr>
-      <w:tblInd w:w="0" w:type="dxa"/>
-      <w:tblCellMar>
-        <w:top w:w="0" w:type="dxa"/>
-        <w:left w:w="108" w:type="dxa"/>
-        <w:bottom w:w="0" w:type="dxa"/>
-        <w:right w:w="108" w:type="dxa"/>
-      </w:tblCellMar>
-    </w:tblPr>
-  </w:style>
-  <w:style w:type="numbering" w:default="1" w:styleId="a2">
-    <w:name w:val="No List"/>
-    <w:uiPriority w:val="99"/>
-    <w:semiHidden/>
-    <w:unhideWhenUsed/>
-  </w:style>
-  <w:style w:type="paragraph" w:styleId="a3">
-    <w:name w:val="Normal (Web)"/>
-    <w:basedOn w:val="a"/>
-    <w:pPr>
-      <w:spacing w:beforeAutospacing="1" w:afterAutospacing="1"/>
-      <w:jc w:val="left"/>
-    </w:pPr>
-    <w:rPr>
-      <w:rFonts w:cs="Times New Roman"/>
-      <w:kern w:val="0"/>
-      <w:sz w:val="24"/>
-    </w:rPr>
-  </w:style>
-  <w:style w:type="character" w:styleId="a4">
-    <w:name w:val="Strong"/>
-    <w:basedOn w:val="a0"/>
-    <w:qFormat/>
-    <w:rPr>
-      <w:b/>
-    </w:rPr>
-  </w:style>
-  <w:style w:type="character" w:styleId="a5">
-    <w:name w:val="Hyperlink"/>
-    <w:basedOn w:val="a0"/>
-    <w:rPr>
-      <w:color w:val="0000FF"/>
-      <w:u w:val="single"/>
-    </w:rPr>
-  </w:style>
-  <w:style w:type="paragraph" w:styleId="a6">
-    <w:name w:val="Balloon Text"/>
-    <w:basedOn w:val="a"/>
-    <w:link w:val="Char"/>
-    <w:rsid w:val="00733C5C"/>
-    <w:rPr>
-      <w:sz w:val="18"/>
-      <w:szCs w:val="18"/>
-    </w:rPr>
-  </w:style>
-  <w:style w:type="character" w:customStyle="1" w:styleId="Char">
-    <w:name w:val="批注框文本 Char"/>
+  <w:style w:type="character" w:customStyle="1" w:styleId="a7">
+    <w:name w:val="批注框文本 字符"/>
     <w:basedOn w:val="a0"/>
     <w:link w:val="a6"/>
     <w:rsid w:val="00733C5C"/>

</xml_diff>